<commit_message>
Add partial test report
</commit_message>
<xml_diff>
--- a/document/Sprints/Sprint2/测试报告.docx
+++ b/document/Sprints/Sprint2/测试报告.docx
@@ -2511,7 +2511,21 @@
           <w:rFonts w:ascii="Times New Roman" w:hint="eastAsia"/>
           <w:snapToGrid/>
         </w:rPr>
-        <w:t>本测试报告包含测试概要、测试环境、测试结果及分析、测试缺陷报告等，由于第一次迭代尚未进行非功能性需求的分析设计，此次测试将不会对性能等非功能性需求进行测试，重点将会放在</w:t>
+        <w:t>本测试报告包含测试概要、测试环境、测试结果及分析、测试缺陷报告等，由于第</w:t>
+      </w:r>
+      <w:r>
+        <w:rPr>
+          <w:rFonts w:ascii="Times New Roman" w:hint="eastAsia"/>
+          <w:snapToGrid/>
+        </w:rPr>
+        <w:t>二</w:t>
+      </w:r>
+      <w:r>
+        <w:rPr>
+          <w:rFonts w:ascii="Times New Roman" w:hint="eastAsia"/>
+          <w:snapToGrid/>
+        </w:rPr>
+        <w:t>次迭代尚未进行非功能性需求的分析设计，此次测试将不会对性能等非功能性需求进行测试，重点将会放在</w:t>
       </w:r>
       <w:r>
         <w:rPr>
@@ -2993,6 +3007,8 @@
         </w:rPr>
         <w:t>33</w:t>
       </w:r>
+      <w:bookmarkStart w:id="9" w:name="_GoBack"/>
+      <w:bookmarkEnd w:id="9"/>
     </w:p>
     <w:p>
       <w:pPr>
@@ -3023,7 +3039,7 @@
           <w:snapToGrid/>
         </w:rPr>
       </w:pPr>
-      <w:bookmarkStart w:id="9" w:name="_Toc14335989"/>
+      <w:bookmarkStart w:id="10" w:name="_Toc14335989"/>
       <w:r>
         <w:rPr>
           <w:rFonts w:ascii="Arial" w:hAnsi="Arial" w:hint="eastAsia"/>
@@ -3045,7 +3061,7 @@
         </w:rPr>
         <w:t>及缺陷分布</w:t>
       </w:r>
-      <w:bookmarkEnd w:id="9"/>
+      <w:bookmarkEnd w:id="10"/>
     </w:p>
     <w:p>
       <w:pPr>
@@ -5799,7 +5815,7 @@
           <w:lang w:eastAsia="en-US"/>
         </w:rPr>
       </w:pPr>
-      <w:bookmarkStart w:id="10" w:name="_Toc14335990"/>
+      <w:bookmarkStart w:id="11" w:name="_Toc14335990"/>
       <w:proofErr w:type="spellStart"/>
       <w:r>
         <w:rPr>
@@ -5817,7 +5833,7 @@
         </w:rPr>
         <w:t>严重程度</w:t>
       </w:r>
-      <w:bookmarkEnd w:id="10"/>
+      <w:bookmarkEnd w:id="11"/>
       <w:proofErr w:type="spellEnd"/>
     </w:p>
     <w:p>
@@ -6447,7 +6463,7 @@
           <w:snapToGrid/>
         </w:rPr>
       </w:pPr>
-      <w:bookmarkStart w:id="11" w:name="_Toc14335991"/>
+      <w:bookmarkStart w:id="12" w:name="_Toc14335991"/>
       <w:r>
         <w:rPr>
           <w:rFonts w:ascii="Arial" w:hAnsi="Arial" w:hint="eastAsia"/>
@@ -6462,7 +6478,7 @@
         </w:rPr>
         <w:t>清单</w:t>
       </w:r>
-      <w:bookmarkEnd w:id="11"/>
+      <w:bookmarkEnd w:id="12"/>
     </w:p>
     <w:p>
       <w:pPr>
@@ -6473,7 +6489,7 @@
           <w:lang w:eastAsia="en-US"/>
         </w:rPr>
       </w:pPr>
-      <w:bookmarkStart w:id="12" w:name="_Toc14335992"/>
+      <w:bookmarkStart w:id="13" w:name="_Toc14335992"/>
       <w:proofErr w:type="spellStart"/>
       <w:r>
         <w:rPr>
@@ -6499,7 +6515,7 @@
         </w:rPr>
         <w:t>缺陷</w:t>
       </w:r>
-      <w:bookmarkEnd w:id="12"/>
+      <w:bookmarkEnd w:id="13"/>
       <w:proofErr w:type="spellEnd"/>
     </w:p>
     <w:p>
@@ -7541,15 +7557,7 @@
                 <w:sz w:val="22"/>
                 <w:szCs w:val="22"/>
               </w:rPr>
-              <w:t>活动展示失败</w:t>
-            </w:r>
-            <w:r>
-              <w:rPr>
-                <w:rFonts w:hint="eastAsia"/>
-                <w:sz w:val="22"/>
-                <w:szCs w:val="22"/>
-              </w:rPr>
-              <w:t>，界面为空界面</w:t>
+              <w:t>活动展示失败，界面为空界面</w:t>
             </w:r>
           </w:p>
           <w:p>
@@ -7595,15 +7603,7 @@
                 <w:sz w:val="22"/>
                 <w:szCs w:val="22"/>
               </w:rPr>
-              <w:t>该活动</w:t>
-            </w:r>
-            <w:r>
-              <w:rPr>
-                <w:rFonts w:hint="eastAsia"/>
-                <w:sz w:val="22"/>
-                <w:szCs w:val="22"/>
-              </w:rPr>
-              <w:t>没有传入图片，但后端没检查</w:t>
+              <w:t>该活动没有传入图片，但后端没检查</w:t>
             </w:r>
             <w:proofErr w:type="gramStart"/>
             <w:r>
@@ -7818,7 +7818,7 @@
               <w:spacing w:line="300" w:lineRule="auto"/>
               <w:jc w:val="center"/>
               <w:rPr>
-                <w:rFonts w:ascii="Times New Roman" w:hint="eastAsia"/>
+                <w:rFonts w:ascii="Times New Roman"/>
                 <w:snapToGrid/>
                 <w:color w:val="000000"/>
                 <w:sz w:val="21"/>
@@ -7911,15 +7911,7 @@
                 <w:sz w:val="22"/>
                 <w:szCs w:val="22"/>
               </w:rPr>
-              <w:t>测试前</w:t>
-            </w:r>
-            <w:r>
-              <w:rPr>
-                <w:rFonts w:hint="eastAsia"/>
-                <w:sz w:val="22"/>
-                <w:szCs w:val="22"/>
-              </w:rPr>
-              <w:t>修改了后端代码对数据库的操作以及</w:t>
+              <w:t>测试前修改了后端代码对数据库的操作以及</w:t>
             </w:r>
             <w:r>
               <w:rPr>
@@ -8394,1462 +8386,8 @@
     <w:p>
       <w:pPr>
         <w:spacing w:after="120"/>
-        <w:ind w:left="720"/>
-        <w:rPr>
-          <w:rFonts w:ascii="Times New Roman"/>
-          <w:i/>
-          <w:snapToGrid/>
-          <w:color w:val="0000FF"/>
-        </w:rPr>
-      </w:pPr>
-    </w:p>
-    <w:p>
-      <w:pPr>
-        <w:pStyle w:val="2"/>
-        <w:rPr>
-          <w:snapToGrid/>
-          <w:lang w:eastAsia="en-US"/>
-        </w:rPr>
-      </w:pPr>
-      <w:bookmarkStart w:id="13" w:name="_Toc14335993"/>
-      <w:proofErr w:type="spellStart"/>
-      <w:r>
-        <w:rPr>
-          <w:rFonts w:hint="eastAsia"/>
-          <w:snapToGrid/>
-          <w:lang w:eastAsia="en-US"/>
-        </w:rPr>
-        <w:t>非功能</w:t>
-      </w:r>
-      <w:proofErr w:type="spellEnd"/>
-      <w:r>
-        <w:rPr>
-          <w:rFonts w:hint="eastAsia"/>
-          <w:snapToGrid/>
-        </w:rPr>
-        <w:t>性</w:t>
-      </w:r>
-      <w:proofErr w:type="spellStart"/>
-      <w:r>
-        <w:rPr>
-          <w:rFonts w:hint="eastAsia"/>
-          <w:snapToGrid/>
-          <w:lang w:eastAsia="en-US"/>
-        </w:rPr>
-        <w:t>缺陷</w:t>
-      </w:r>
-      <w:bookmarkEnd w:id="13"/>
-      <w:proofErr w:type="spellEnd"/>
-    </w:p>
-    <w:p>
-      <w:pPr>
-        <w:widowControl/>
-        <w:snapToGrid w:val="0"/>
-        <w:spacing w:line="300" w:lineRule="auto"/>
-        <w:jc w:val="center"/>
-        <w:rPr>
-          <w:rFonts w:asciiTheme="minorEastAsia" w:eastAsiaTheme="minorEastAsia" w:hAnsiTheme="minorEastAsia"/>
-          <w:b/>
-          <w:bCs/>
-          <w:snapToGrid/>
-          <w:color w:val="000000"/>
-          <w:sz w:val="21"/>
-          <w:szCs w:val="21"/>
-        </w:rPr>
-      </w:pPr>
-      <w:r>
-        <w:rPr>
-          <w:rFonts w:asciiTheme="minorEastAsia" w:eastAsiaTheme="minorEastAsia" w:hAnsiTheme="minorEastAsia" w:hint="eastAsia"/>
-          <w:b/>
-          <w:bCs/>
-          <w:snapToGrid/>
-          <w:color w:val="000000"/>
-          <w:sz w:val="21"/>
-          <w:szCs w:val="21"/>
-        </w:rPr>
-        <w:t>表</w:t>
-      </w:r>
-      <w:r>
-        <w:rPr>
-          <w:rFonts w:asciiTheme="minorEastAsia" w:eastAsiaTheme="minorEastAsia" w:hAnsiTheme="minorEastAsia" w:hint="eastAsia"/>
-          <w:b/>
-          <w:bCs/>
-          <w:snapToGrid/>
-          <w:color w:val="000000"/>
-          <w:sz w:val="21"/>
-          <w:szCs w:val="21"/>
-        </w:rPr>
-        <w:t xml:space="preserve">4 </w:t>
-      </w:r>
-      <w:r>
-        <w:rPr>
-          <w:rFonts w:asciiTheme="minorEastAsia" w:eastAsiaTheme="minorEastAsia" w:hAnsiTheme="minorEastAsia" w:hint="eastAsia"/>
-          <w:b/>
-          <w:bCs/>
-          <w:snapToGrid/>
-          <w:color w:val="000000"/>
-          <w:sz w:val="21"/>
-          <w:szCs w:val="21"/>
-        </w:rPr>
-        <w:t>非</w:t>
-      </w:r>
-      <w:r>
-        <w:rPr>
-          <w:rFonts w:asciiTheme="minorEastAsia" w:eastAsiaTheme="minorEastAsia" w:hAnsiTheme="minorEastAsia"/>
-          <w:b/>
-          <w:bCs/>
-          <w:snapToGrid/>
-          <w:color w:val="000000"/>
-          <w:sz w:val="21"/>
-          <w:szCs w:val="21"/>
-        </w:rPr>
-        <w:t>功能性</w:t>
-      </w:r>
-      <w:r>
-        <w:rPr>
-          <w:rFonts w:asciiTheme="minorEastAsia" w:eastAsiaTheme="minorEastAsia" w:hAnsiTheme="minorEastAsia" w:hint="eastAsia"/>
-          <w:b/>
-          <w:bCs/>
-          <w:snapToGrid/>
-          <w:color w:val="000000"/>
-          <w:sz w:val="21"/>
-          <w:szCs w:val="21"/>
-        </w:rPr>
-        <w:t>缺陷列表</w:t>
-      </w:r>
-    </w:p>
-    <w:tbl>
-      <w:tblPr>
-        <w:tblW w:w="9776" w:type="dxa"/>
-        <w:jc w:val="center"/>
-        <w:tblBorders>
-          <w:top w:val="single" w:sz="4" w:space="0" w:color="000000"/>
-          <w:left w:val="single" w:sz="4" w:space="0" w:color="000000"/>
-          <w:bottom w:val="single" w:sz="4" w:space="0" w:color="000000"/>
-          <w:right w:val="single" w:sz="4" w:space="0" w:color="000000"/>
-          <w:insideH w:val="single" w:sz="4" w:space="0" w:color="000000"/>
-          <w:insideV w:val="single" w:sz="4" w:space="0" w:color="000000"/>
-        </w:tblBorders>
-        <w:tblLayout w:type="fixed"/>
-        <w:tblLook w:val="04A0" w:firstRow="1" w:lastRow="0" w:firstColumn="1" w:lastColumn="0" w:noHBand="0" w:noVBand="1"/>
-      </w:tblPr>
-      <w:tblGrid>
-        <w:gridCol w:w="425"/>
-        <w:gridCol w:w="709"/>
-        <w:gridCol w:w="709"/>
-        <w:gridCol w:w="1129"/>
-        <w:gridCol w:w="1418"/>
-        <w:gridCol w:w="4408"/>
-        <w:gridCol w:w="978"/>
-      </w:tblGrid>
-      <w:tr>
-        <w:trPr>
-          <w:trHeight w:val="760"/>
-          <w:jc w:val="center"/>
-        </w:trPr>
-        <w:tc>
-          <w:tcPr>
-            <w:tcW w:w="425" w:type="dxa"/>
-            <w:tcBorders>
-              <w:top w:val="single" w:sz="4" w:space="0" w:color="000000"/>
-              <w:left w:val="single" w:sz="4" w:space="0" w:color="000000"/>
-              <w:bottom w:val="single" w:sz="4" w:space="0" w:color="000000"/>
-              <w:right w:val="single" w:sz="4" w:space="0" w:color="000000"/>
-            </w:tcBorders>
-            <w:shd w:val="pct15" w:color="auto" w:fill="auto"/>
-            <w:vAlign w:val="center"/>
-            <w:hideMark/>
-          </w:tcPr>
-          <w:p>
-            <w:pPr>
-              <w:widowControl/>
-              <w:snapToGrid w:val="0"/>
-              <w:spacing w:line="300" w:lineRule="auto"/>
-              <w:jc w:val="center"/>
-              <w:rPr>
-                <w:rFonts w:ascii="Times New Roman"/>
-                <w:b/>
-                <w:snapToGrid/>
-                <w:color w:val="000000"/>
-                <w:sz w:val="21"/>
-                <w:szCs w:val="21"/>
-              </w:rPr>
-            </w:pPr>
-            <w:r>
-              <w:rPr>
-                <w:rFonts w:ascii="Times New Roman" w:hint="eastAsia"/>
-                <w:b/>
-                <w:snapToGrid/>
-                <w:color w:val="000000"/>
-                <w:sz w:val="21"/>
-                <w:szCs w:val="21"/>
-              </w:rPr>
-              <w:t>序</w:t>
-            </w:r>
-          </w:p>
-          <w:p>
-            <w:pPr>
-              <w:widowControl/>
-              <w:snapToGrid w:val="0"/>
-              <w:spacing w:line="300" w:lineRule="auto"/>
-              <w:jc w:val="center"/>
-              <w:rPr>
-                <w:rFonts w:ascii="Times New Roman"/>
-                <w:b/>
-                <w:snapToGrid/>
-                <w:color w:val="000000"/>
-                <w:sz w:val="21"/>
-                <w:szCs w:val="21"/>
-              </w:rPr>
-            </w:pPr>
-            <w:r>
-              <w:rPr>
-                <w:rFonts w:ascii="Times New Roman" w:hint="eastAsia"/>
-                <w:b/>
-                <w:snapToGrid/>
-                <w:color w:val="000000"/>
-                <w:sz w:val="21"/>
-                <w:szCs w:val="21"/>
-              </w:rPr>
-              <w:t>号</w:t>
-            </w:r>
-          </w:p>
-        </w:tc>
-        <w:tc>
-          <w:tcPr>
-            <w:tcW w:w="709" w:type="dxa"/>
-            <w:tcBorders>
-              <w:top w:val="single" w:sz="4" w:space="0" w:color="000000"/>
-              <w:left w:val="single" w:sz="4" w:space="0" w:color="000000"/>
-              <w:bottom w:val="single" w:sz="4" w:space="0" w:color="000000"/>
-              <w:right w:val="single" w:sz="4" w:space="0" w:color="000000"/>
-            </w:tcBorders>
-            <w:shd w:val="pct15" w:color="auto" w:fill="auto"/>
-            <w:vAlign w:val="center"/>
-            <w:hideMark/>
-          </w:tcPr>
-          <w:p>
-            <w:pPr>
-              <w:widowControl/>
-              <w:snapToGrid w:val="0"/>
-              <w:spacing w:line="300" w:lineRule="auto"/>
-              <w:jc w:val="center"/>
-              <w:rPr>
-                <w:rFonts w:ascii="Times New Roman"/>
-                <w:b/>
-                <w:snapToGrid/>
-                <w:color w:val="000000"/>
-                <w:sz w:val="21"/>
-                <w:szCs w:val="21"/>
-              </w:rPr>
-            </w:pPr>
-            <w:r>
-              <w:rPr>
-                <w:rFonts w:ascii="Times New Roman" w:hint="eastAsia"/>
-                <w:b/>
-                <w:snapToGrid/>
-                <w:color w:val="000000"/>
-                <w:sz w:val="21"/>
-                <w:szCs w:val="21"/>
-              </w:rPr>
-              <w:t>缺陷</w:t>
-            </w:r>
-          </w:p>
-          <w:p>
-            <w:pPr>
-              <w:widowControl/>
-              <w:snapToGrid w:val="0"/>
-              <w:spacing w:line="300" w:lineRule="auto"/>
-              <w:jc w:val="center"/>
-              <w:rPr>
-                <w:rFonts w:ascii="Times New Roman"/>
-                <w:b/>
-                <w:snapToGrid/>
-                <w:color w:val="000000"/>
-                <w:sz w:val="21"/>
-                <w:szCs w:val="21"/>
-              </w:rPr>
-            </w:pPr>
-            <w:r>
-              <w:rPr>
-                <w:rFonts w:ascii="Times New Roman" w:hint="eastAsia"/>
-                <w:b/>
-                <w:snapToGrid/>
-                <w:color w:val="000000"/>
-                <w:sz w:val="21"/>
-                <w:szCs w:val="21"/>
-              </w:rPr>
-              <w:t>编号</w:t>
-            </w:r>
-          </w:p>
-        </w:tc>
-        <w:tc>
-          <w:tcPr>
-            <w:tcW w:w="709" w:type="dxa"/>
-            <w:tcBorders>
-              <w:top w:val="single" w:sz="4" w:space="0" w:color="000000"/>
-              <w:left w:val="single" w:sz="4" w:space="0" w:color="000000"/>
-              <w:bottom w:val="single" w:sz="4" w:space="0" w:color="000000"/>
-              <w:right w:val="single" w:sz="4" w:space="0" w:color="000000"/>
-            </w:tcBorders>
-            <w:shd w:val="pct15" w:color="auto" w:fill="auto"/>
-            <w:vAlign w:val="center"/>
-            <w:hideMark/>
-          </w:tcPr>
-          <w:p>
-            <w:pPr>
-              <w:widowControl/>
-              <w:snapToGrid w:val="0"/>
-              <w:spacing w:line="300" w:lineRule="auto"/>
-              <w:jc w:val="center"/>
-              <w:rPr>
-                <w:rFonts w:ascii="Times New Roman"/>
-                <w:b/>
-                <w:snapToGrid/>
-                <w:color w:val="000000"/>
-                <w:sz w:val="21"/>
-                <w:szCs w:val="21"/>
-              </w:rPr>
-            </w:pPr>
-            <w:r>
-              <w:rPr>
-                <w:rFonts w:ascii="Times New Roman" w:hint="eastAsia"/>
-                <w:b/>
-                <w:snapToGrid/>
-                <w:color w:val="000000"/>
-                <w:sz w:val="21"/>
-                <w:szCs w:val="21"/>
-              </w:rPr>
-              <w:t>严重程度</w:t>
-            </w:r>
-          </w:p>
-        </w:tc>
-        <w:tc>
-          <w:tcPr>
-            <w:tcW w:w="1129" w:type="dxa"/>
-            <w:tcBorders>
-              <w:top w:val="single" w:sz="4" w:space="0" w:color="000000"/>
-              <w:left w:val="single" w:sz="4" w:space="0" w:color="000000"/>
-              <w:bottom w:val="single" w:sz="4" w:space="0" w:color="000000"/>
-              <w:right w:val="single" w:sz="4" w:space="0" w:color="000000"/>
-            </w:tcBorders>
-            <w:shd w:val="pct15" w:color="auto" w:fill="auto"/>
-          </w:tcPr>
-          <w:p>
-            <w:pPr>
-              <w:widowControl/>
-              <w:snapToGrid w:val="0"/>
-              <w:spacing w:line="300" w:lineRule="auto"/>
-              <w:jc w:val="center"/>
-              <w:rPr>
-                <w:rFonts w:ascii="Times New Roman"/>
-                <w:b/>
-                <w:snapToGrid/>
-                <w:color w:val="000000"/>
-                <w:sz w:val="21"/>
-                <w:szCs w:val="21"/>
-              </w:rPr>
-            </w:pPr>
-          </w:p>
-          <w:p>
-            <w:pPr>
-              <w:widowControl/>
-              <w:snapToGrid w:val="0"/>
-              <w:spacing w:line="300" w:lineRule="auto"/>
-              <w:jc w:val="center"/>
-              <w:rPr>
-                <w:rFonts w:ascii="Times New Roman"/>
-                <w:b/>
-                <w:snapToGrid/>
-                <w:color w:val="000000"/>
-                <w:sz w:val="21"/>
-                <w:szCs w:val="21"/>
-              </w:rPr>
-            </w:pPr>
-            <w:r>
-              <w:rPr>
-                <w:rFonts w:ascii="Times New Roman" w:hint="eastAsia"/>
-                <w:b/>
-                <w:snapToGrid/>
-                <w:color w:val="000000"/>
-                <w:sz w:val="21"/>
-                <w:szCs w:val="21"/>
-              </w:rPr>
-              <w:t>测试类型</w:t>
-            </w:r>
-          </w:p>
-        </w:tc>
-        <w:tc>
-          <w:tcPr>
-            <w:tcW w:w="1418" w:type="dxa"/>
-            <w:tcBorders>
-              <w:top w:val="single" w:sz="4" w:space="0" w:color="000000"/>
-              <w:left w:val="single" w:sz="4" w:space="0" w:color="000000"/>
-              <w:bottom w:val="single" w:sz="4" w:space="0" w:color="000000"/>
-              <w:right w:val="single" w:sz="4" w:space="0" w:color="000000"/>
-            </w:tcBorders>
-            <w:shd w:val="pct15" w:color="auto" w:fill="auto"/>
-            <w:vAlign w:val="center"/>
-            <w:hideMark/>
-          </w:tcPr>
-          <w:p>
-            <w:pPr>
-              <w:widowControl/>
-              <w:snapToGrid w:val="0"/>
-              <w:spacing w:line="300" w:lineRule="auto"/>
-              <w:jc w:val="center"/>
-              <w:rPr>
-                <w:rFonts w:ascii="Times New Roman"/>
-                <w:b/>
-                <w:snapToGrid/>
-                <w:color w:val="000000"/>
-                <w:sz w:val="21"/>
-                <w:szCs w:val="21"/>
-              </w:rPr>
-            </w:pPr>
-            <w:r>
-              <w:rPr>
-                <w:rFonts w:ascii="Times New Roman" w:hint="eastAsia"/>
-                <w:b/>
-                <w:snapToGrid/>
-                <w:color w:val="000000"/>
-                <w:sz w:val="21"/>
-                <w:szCs w:val="21"/>
-              </w:rPr>
-              <w:t>缺陷标题</w:t>
-            </w:r>
-          </w:p>
-        </w:tc>
-        <w:tc>
-          <w:tcPr>
-            <w:tcW w:w="4408" w:type="dxa"/>
-            <w:tcBorders>
-              <w:top w:val="single" w:sz="4" w:space="0" w:color="000000"/>
-              <w:left w:val="single" w:sz="4" w:space="0" w:color="000000"/>
-              <w:bottom w:val="single" w:sz="4" w:space="0" w:color="000000"/>
-              <w:right w:val="single" w:sz="4" w:space="0" w:color="000000"/>
-            </w:tcBorders>
-            <w:shd w:val="pct15" w:color="auto" w:fill="auto"/>
-          </w:tcPr>
-          <w:p>
-            <w:pPr>
-              <w:widowControl/>
-              <w:snapToGrid w:val="0"/>
-              <w:spacing w:line="300" w:lineRule="auto"/>
-              <w:jc w:val="center"/>
-              <w:rPr>
-                <w:rFonts w:ascii="Times New Roman"/>
-                <w:b/>
-                <w:snapToGrid/>
-                <w:color w:val="000000"/>
-                <w:sz w:val="21"/>
-                <w:szCs w:val="21"/>
-              </w:rPr>
-            </w:pPr>
-            <w:r>
-              <w:rPr>
-                <w:rFonts w:ascii="Times New Roman" w:hint="eastAsia"/>
-                <w:b/>
-                <w:snapToGrid/>
-                <w:color w:val="000000"/>
-                <w:sz w:val="21"/>
-                <w:szCs w:val="21"/>
-              </w:rPr>
-              <w:t>缺陷描述</w:t>
-            </w:r>
-          </w:p>
-        </w:tc>
-        <w:tc>
-          <w:tcPr>
-            <w:tcW w:w="978" w:type="dxa"/>
-            <w:tcBorders>
-              <w:top w:val="single" w:sz="4" w:space="0" w:color="000000"/>
-              <w:left w:val="single" w:sz="4" w:space="0" w:color="000000"/>
-              <w:bottom w:val="single" w:sz="4" w:space="0" w:color="000000"/>
-              <w:right w:val="single" w:sz="4" w:space="0" w:color="000000"/>
-            </w:tcBorders>
-            <w:shd w:val="pct15" w:color="auto" w:fill="auto"/>
-            <w:vAlign w:val="center"/>
-            <w:hideMark/>
-          </w:tcPr>
-          <w:p>
-            <w:pPr>
-              <w:widowControl/>
-              <w:snapToGrid w:val="0"/>
-              <w:spacing w:line="300" w:lineRule="auto"/>
-              <w:jc w:val="center"/>
-              <w:rPr>
-                <w:rFonts w:ascii="Times New Roman"/>
-                <w:b/>
-                <w:snapToGrid/>
-                <w:color w:val="000000"/>
-                <w:sz w:val="21"/>
-                <w:szCs w:val="21"/>
-              </w:rPr>
-            </w:pPr>
-            <w:r>
-              <w:rPr>
-                <w:rFonts w:ascii="Times New Roman" w:hint="eastAsia"/>
-                <w:b/>
-                <w:snapToGrid/>
-                <w:color w:val="000000"/>
-                <w:sz w:val="21"/>
-                <w:szCs w:val="21"/>
-              </w:rPr>
-              <w:t>测试用例编号</w:t>
-            </w:r>
-          </w:p>
-        </w:tc>
-      </w:tr>
-      <w:tr>
-        <w:trPr>
-          <w:jc w:val="center"/>
-        </w:trPr>
-        <w:tc>
-          <w:tcPr>
-            <w:tcW w:w="425" w:type="dxa"/>
-            <w:tcBorders>
-              <w:top w:val="single" w:sz="4" w:space="0" w:color="000000"/>
-              <w:left w:val="single" w:sz="4" w:space="0" w:color="000000"/>
-              <w:bottom w:val="single" w:sz="4" w:space="0" w:color="000000"/>
-              <w:right w:val="single" w:sz="4" w:space="0" w:color="000000"/>
-            </w:tcBorders>
-            <w:vAlign w:val="center"/>
-            <w:hideMark/>
-          </w:tcPr>
-          <w:p>
-            <w:pPr>
-              <w:snapToGrid w:val="0"/>
-              <w:spacing w:line="300" w:lineRule="auto"/>
-              <w:jc w:val="center"/>
-              <w:rPr>
-                <w:rFonts w:ascii="Times New Roman"/>
-                <w:snapToGrid/>
-                <w:color w:val="000000"/>
-                <w:sz w:val="21"/>
-                <w:szCs w:val="21"/>
-              </w:rPr>
-            </w:pPr>
-            <w:r>
-              <w:rPr>
-                <w:rFonts w:ascii="Times New Roman"/>
-                <w:snapToGrid/>
-                <w:color w:val="000000"/>
-                <w:sz w:val="21"/>
-                <w:szCs w:val="21"/>
-              </w:rPr>
-              <w:t>1</w:t>
-            </w:r>
-          </w:p>
-        </w:tc>
-        <w:tc>
-          <w:tcPr>
-            <w:tcW w:w="709" w:type="dxa"/>
-            <w:tcBorders>
-              <w:top w:val="single" w:sz="4" w:space="0" w:color="000000"/>
-              <w:left w:val="single" w:sz="4" w:space="0" w:color="000000"/>
-              <w:bottom w:val="single" w:sz="4" w:space="0" w:color="000000"/>
-              <w:right w:val="single" w:sz="4" w:space="0" w:color="000000"/>
-            </w:tcBorders>
-            <w:vAlign w:val="center"/>
-          </w:tcPr>
-          <w:p>
-            <w:pPr>
-              <w:widowControl/>
-              <w:snapToGrid w:val="0"/>
-              <w:spacing w:line="300" w:lineRule="auto"/>
-              <w:jc w:val="center"/>
-              <w:rPr>
-                <w:rFonts w:ascii="Times New Roman"/>
-                <w:snapToGrid/>
-                <w:color w:val="000000"/>
-                <w:sz w:val="21"/>
-                <w:szCs w:val="21"/>
-              </w:rPr>
-            </w:pPr>
-          </w:p>
-        </w:tc>
-        <w:tc>
-          <w:tcPr>
-            <w:tcW w:w="709" w:type="dxa"/>
-            <w:tcBorders>
-              <w:top w:val="single" w:sz="4" w:space="0" w:color="000000"/>
-              <w:left w:val="single" w:sz="4" w:space="0" w:color="000000"/>
-              <w:bottom w:val="single" w:sz="4" w:space="0" w:color="000000"/>
-              <w:right w:val="single" w:sz="4" w:space="0" w:color="000000"/>
-            </w:tcBorders>
-          </w:tcPr>
-          <w:p>
-            <w:pPr>
-              <w:widowControl/>
-              <w:snapToGrid w:val="0"/>
-              <w:spacing w:line="300" w:lineRule="auto"/>
-              <w:jc w:val="center"/>
-              <w:rPr>
-                <w:rFonts w:ascii="Times New Roman"/>
-                <w:snapToGrid/>
-                <w:color w:val="000000"/>
-                <w:sz w:val="21"/>
-                <w:szCs w:val="21"/>
-              </w:rPr>
-            </w:pPr>
-          </w:p>
-        </w:tc>
-        <w:tc>
-          <w:tcPr>
-            <w:tcW w:w="1129" w:type="dxa"/>
-            <w:tcBorders>
-              <w:top w:val="single" w:sz="4" w:space="0" w:color="000000"/>
-              <w:left w:val="single" w:sz="4" w:space="0" w:color="000000"/>
-              <w:bottom w:val="single" w:sz="4" w:space="0" w:color="000000"/>
-              <w:right w:val="single" w:sz="4" w:space="0" w:color="000000"/>
-            </w:tcBorders>
-          </w:tcPr>
-          <w:p>
-            <w:pPr>
-              <w:widowControl/>
-              <w:snapToGrid w:val="0"/>
-              <w:spacing w:line="300" w:lineRule="auto"/>
-              <w:jc w:val="center"/>
-              <w:rPr>
-                <w:rFonts w:ascii="Times New Roman"/>
-                <w:snapToGrid/>
-                <w:color w:val="000000"/>
-                <w:sz w:val="21"/>
-                <w:szCs w:val="21"/>
-              </w:rPr>
-            </w:pPr>
-            <w:r>
-              <w:rPr>
-                <w:rFonts w:ascii="Times New Roman"/>
-                <w:snapToGrid/>
-                <w:color w:val="000000"/>
-                <w:sz w:val="21"/>
-                <w:szCs w:val="21"/>
-              </w:rPr>
-              <w:t>性能</w:t>
-            </w:r>
-          </w:p>
-        </w:tc>
-        <w:tc>
-          <w:tcPr>
-            <w:tcW w:w="1418" w:type="dxa"/>
-            <w:tcBorders>
-              <w:top w:val="single" w:sz="4" w:space="0" w:color="000000"/>
-              <w:left w:val="single" w:sz="4" w:space="0" w:color="000000"/>
-              <w:bottom w:val="single" w:sz="4" w:space="0" w:color="000000"/>
-              <w:right w:val="single" w:sz="4" w:space="0" w:color="000000"/>
-            </w:tcBorders>
-          </w:tcPr>
-          <w:p>
-            <w:pPr>
-              <w:widowControl/>
-              <w:snapToGrid w:val="0"/>
-              <w:spacing w:line="300" w:lineRule="auto"/>
-              <w:jc w:val="center"/>
-              <w:rPr>
-                <w:rFonts w:ascii="Times New Roman"/>
-                <w:snapToGrid/>
-                <w:color w:val="000000"/>
-                <w:sz w:val="21"/>
-                <w:szCs w:val="21"/>
-              </w:rPr>
-            </w:pPr>
-          </w:p>
-        </w:tc>
-        <w:tc>
-          <w:tcPr>
-            <w:tcW w:w="4408" w:type="dxa"/>
-            <w:tcBorders>
-              <w:top w:val="single" w:sz="4" w:space="0" w:color="000000"/>
-              <w:left w:val="single" w:sz="4" w:space="0" w:color="000000"/>
-              <w:bottom w:val="single" w:sz="4" w:space="0" w:color="000000"/>
-              <w:right w:val="single" w:sz="4" w:space="0" w:color="000000"/>
-            </w:tcBorders>
-          </w:tcPr>
-          <w:p>
-            <w:pPr>
-              <w:widowControl/>
-              <w:tabs>
-                <w:tab w:val="left" w:pos="916"/>
-                <w:tab w:val="left" w:pos="1832"/>
-                <w:tab w:val="left" w:pos="2748"/>
-                <w:tab w:val="left" w:pos="3664"/>
-                <w:tab w:val="left" w:pos="4580"/>
-                <w:tab w:val="left" w:pos="5496"/>
-                <w:tab w:val="left" w:pos="6412"/>
-                <w:tab w:val="left" w:pos="7328"/>
-                <w:tab w:val="left" w:pos="8244"/>
-                <w:tab w:val="left" w:pos="9160"/>
-                <w:tab w:val="left" w:pos="10076"/>
-                <w:tab w:val="left" w:pos="10992"/>
-                <w:tab w:val="left" w:pos="11908"/>
-                <w:tab w:val="left" w:pos="12824"/>
-                <w:tab w:val="left" w:pos="13740"/>
-                <w:tab w:val="left" w:pos="14656"/>
-              </w:tabs>
-              <w:spacing w:line="300" w:lineRule="auto"/>
-              <w:jc w:val="center"/>
-              <w:rPr>
-                <w:rFonts w:ascii="Times New Roman"/>
-                <w:color w:val="000000"/>
-                <w:sz w:val="21"/>
-                <w:szCs w:val="21"/>
-              </w:rPr>
-            </w:pPr>
-          </w:p>
-        </w:tc>
-        <w:tc>
-          <w:tcPr>
-            <w:tcW w:w="978" w:type="dxa"/>
-            <w:tcBorders>
-              <w:top w:val="single" w:sz="4" w:space="0" w:color="000000"/>
-              <w:left w:val="single" w:sz="4" w:space="0" w:color="000000"/>
-              <w:bottom w:val="single" w:sz="4" w:space="0" w:color="000000"/>
-              <w:right w:val="single" w:sz="4" w:space="0" w:color="000000"/>
-            </w:tcBorders>
-          </w:tcPr>
-          <w:p>
-            <w:pPr>
-              <w:widowControl/>
-              <w:tabs>
-                <w:tab w:val="left" w:pos="916"/>
-                <w:tab w:val="left" w:pos="1832"/>
-                <w:tab w:val="left" w:pos="2748"/>
-                <w:tab w:val="left" w:pos="3664"/>
-                <w:tab w:val="left" w:pos="4580"/>
-                <w:tab w:val="left" w:pos="5496"/>
-                <w:tab w:val="left" w:pos="6412"/>
-                <w:tab w:val="left" w:pos="7328"/>
-                <w:tab w:val="left" w:pos="8244"/>
-                <w:tab w:val="left" w:pos="9160"/>
-                <w:tab w:val="left" w:pos="10076"/>
-                <w:tab w:val="left" w:pos="10992"/>
-                <w:tab w:val="left" w:pos="11908"/>
-                <w:tab w:val="left" w:pos="12824"/>
-                <w:tab w:val="left" w:pos="13740"/>
-                <w:tab w:val="left" w:pos="14656"/>
-              </w:tabs>
-              <w:spacing w:line="300" w:lineRule="auto"/>
-              <w:jc w:val="center"/>
-              <w:rPr>
-                <w:rFonts w:ascii="Times New Roman"/>
-                <w:color w:val="000000"/>
-                <w:sz w:val="21"/>
-                <w:szCs w:val="21"/>
-              </w:rPr>
-            </w:pPr>
-          </w:p>
-        </w:tc>
-      </w:tr>
-      <w:tr>
-        <w:trPr>
-          <w:jc w:val="center"/>
-        </w:trPr>
-        <w:tc>
-          <w:tcPr>
-            <w:tcW w:w="425" w:type="dxa"/>
-            <w:tcBorders>
-              <w:top w:val="single" w:sz="4" w:space="0" w:color="000000"/>
-              <w:left w:val="single" w:sz="4" w:space="0" w:color="000000"/>
-              <w:bottom w:val="single" w:sz="4" w:space="0" w:color="000000"/>
-              <w:right w:val="single" w:sz="4" w:space="0" w:color="000000"/>
-            </w:tcBorders>
-            <w:vAlign w:val="center"/>
-            <w:hideMark/>
-          </w:tcPr>
-          <w:p>
-            <w:pPr>
-              <w:snapToGrid w:val="0"/>
-              <w:spacing w:line="300" w:lineRule="auto"/>
-              <w:jc w:val="center"/>
-              <w:rPr>
-                <w:rFonts w:ascii="Times New Roman"/>
-                <w:snapToGrid/>
-                <w:color w:val="000000"/>
-                <w:sz w:val="21"/>
-                <w:szCs w:val="21"/>
-              </w:rPr>
-            </w:pPr>
-            <w:r>
-              <w:rPr>
-                <w:rFonts w:ascii="Times New Roman"/>
-                <w:snapToGrid/>
-                <w:color w:val="000000"/>
-                <w:sz w:val="21"/>
-                <w:szCs w:val="21"/>
-              </w:rPr>
-              <w:t>2</w:t>
-            </w:r>
-          </w:p>
-        </w:tc>
-        <w:tc>
-          <w:tcPr>
-            <w:tcW w:w="709" w:type="dxa"/>
-            <w:tcBorders>
-              <w:top w:val="single" w:sz="4" w:space="0" w:color="000000"/>
-              <w:left w:val="single" w:sz="4" w:space="0" w:color="000000"/>
-              <w:bottom w:val="single" w:sz="4" w:space="0" w:color="000000"/>
-              <w:right w:val="single" w:sz="4" w:space="0" w:color="000000"/>
-            </w:tcBorders>
-            <w:vAlign w:val="center"/>
-          </w:tcPr>
-          <w:p>
-            <w:pPr>
-              <w:snapToGrid w:val="0"/>
-              <w:spacing w:line="300" w:lineRule="auto"/>
-              <w:jc w:val="center"/>
-              <w:rPr>
-                <w:rFonts w:ascii="Times New Roman"/>
-                <w:snapToGrid/>
-                <w:color w:val="000000"/>
-                <w:sz w:val="21"/>
-                <w:szCs w:val="21"/>
-              </w:rPr>
-            </w:pPr>
-          </w:p>
-        </w:tc>
-        <w:tc>
-          <w:tcPr>
-            <w:tcW w:w="709" w:type="dxa"/>
-            <w:tcBorders>
-              <w:top w:val="single" w:sz="4" w:space="0" w:color="000000"/>
-              <w:left w:val="single" w:sz="4" w:space="0" w:color="000000"/>
-              <w:bottom w:val="single" w:sz="4" w:space="0" w:color="000000"/>
-              <w:right w:val="single" w:sz="4" w:space="0" w:color="000000"/>
-            </w:tcBorders>
-          </w:tcPr>
-          <w:p>
-            <w:pPr>
-              <w:widowControl/>
-              <w:snapToGrid w:val="0"/>
-              <w:spacing w:line="300" w:lineRule="auto"/>
-              <w:jc w:val="center"/>
-              <w:rPr>
-                <w:rFonts w:ascii="Times New Roman"/>
-                <w:snapToGrid/>
-                <w:color w:val="000000"/>
-                <w:sz w:val="21"/>
-                <w:szCs w:val="21"/>
-              </w:rPr>
-            </w:pPr>
-          </w:p>
-        </w:tc>
-        <w:tc>
-          <w:tcPr>
-            <w:tcW w:w="1129" w:type="dxa"/>
-            <w:tcBorders>
-              <w:top w:val="single" w:sz="4" w:space="0" w:color="000000"/>
-              <w:left w:val="single" w:sz="4" w:space="0" w:color="000000"/>
-              <w:bottom w:val="single" w:sz="4" w:space="0" w:color="000000"/>
-              <w:right w:val="single" w:sz="4" w:space="0" w:color="000000"/>
-            </w:tcBorders>
-          </w:tcPr>
-          <w:p>
-            <w:pPr>
-              <w:widowControl/>
-              <w:snapToGrid w:val="0"/>
-              <w:spacing w:line="300" w:lineRule="auto"/>
-              <w:jc w:val="center"/>
-              <w:rPr>
-                <w:rFonts w:ascii="Times New Roman"/>
-                <w:snapToGrid/>
-                <w:color w:val="000000"/>
-                <w:sz w:val="21"/>
-                <w:szCs w:val="21"/>
-              </w:rPr>
-            </w:pPr>
-            <w:r>
-              <w:rPr>
-                <w:rFonts w:ascii="Times New Roman"/>
-                <w:snapToGrid/>
-                <w:color w:val="000000"/>
-                <w:sz w:val="21"/>
-                <w:szCs w:val="21"/>
-              </w:rPr>
-              <w:t>性能</w:t>
-            </w:r>
-          </w:p>
-        </w:tc>
-        <w:tc>
-          <w:tcPr>
-            <w:tcW w:w="1418" w:type="dxa"/>
-            <w:tcBorders>
-              <w:top w:val="single" w:sz="4" w:space="0" w:color="000000"/>
-              <w:left w:val="single" w:sz="4" w:space="0" w:color="000000"/>
-              <w:bottom w:val="single" w:sz="4" w:space="0" w:color="000000"/>
-              <w:right w:val="single" w:sz="4" w:space="0" w:color="000000"/>
-            </w:tcBorders>
-          </w:tcPr>
-          <w:p>
-            <w:pPr>
-              <w:widowControl/>
-              <w:snapToGrid w:val="0"/>
-              <w:spacing w:line="300" w:lineRule="auto"/>
-              <w:jc w:val="center"/>
-              <w:rPr>
-                <w:rFonts w:ascii="Times New Roman"/>
-                <w:snapToGrid/>
-                <w:color w:val="000000"/>
-                <w:sz w:val="21"/>
-                <w:szCs w:val="21"/>
-              </w:rPr>
-            </w:pPr>
-          </w:p>
-        </w:tc>
-        <w:tc>
-          <w:tcPr>
-            <w:tcW w:w="4408" w:type="dxa"/>
-            <w:tcBorders>
-              <w:top w:val="single" w:sz="4" w:space="0" w:color="000000"/>
-              <w:left w:val="single" w:sz="4" w:space="0" w:color="000000"/>
-              <w:bottom w:val="single" w:sz="4" w:space="0" w:color="000000"/>
-              <w:right w:val="single" w:sz="4" w:space="0" w:color="000000"/>
-            </w:tcBorders>
-          </w:tcPr>
-          <w:p>
-            <w:pPr>
-              <w:widowControl/>
-              <w:snapToGrid w:val="0"/>
-              <w:spacing w:line="300" w:lineRule="auto"/>
-              <w:jc w:val="center"/>
-              <w:rPr>
-                <w:rFonts w:ascii="Times New Roman"/>
-                <w:snapToGrid/>
-                <w:color w:val="000000"/>
-                <w:sz w:val="21"/>
-                <w:szCs w:val="21"/>
-              </w:rPr>
-            </w:pPr>
-          </w:p>
-        </w:tc>
-        <w:tc>
-          <w:tcPr>
-            <w:tcW w:w="978" w:type="dxa"/>
-            <w:tcBorders>
-              <w:top w:val="single" w:sz="4" w:space="0" w:color="000000"/>
-              <w:left w:val="single" w:sz="4" w:space="0" w:color="000000"/>
-              <w:bottom w:val="single" w:sz="4" w:space="0" w:color="000000"/>
-              <w:right w:val="single" w:sz="4" w:space="0" w:color="000000"/>
-            </w:tcBorders>
-          </w:tcPr>
-          <w:p>
-            <w:pPr>
-              <w:widowControl/>
-              <w:snapToGrid w:val="0"/>
-              <w:spacing w:line="300" w:lineRule="auto"/>
-              <w:jc w:val="center"/>
-              <w:rPr>
-                <w:rFonts w:ascii="Times New Roman"/>
-                <w:snapToGrid/>
-                <w:color w:val="000000"/>
-                <w:sz w:val="21"/>
-                <w:szCs w:val="21"/>
-              </w:rPr>
-            </w:pPr>
-          </w:p>
-        </w:tc>
-      </w:tr>
-      <w:tr>
-        <w:trPr>
-          <w:jc w:val="center"/>
-        </w:trPr>
-        <w:tc>
-          <w:tcPr>
-            <w:tcW w:w="425" w:type="dxa"/>
-            <w:tcBorders>
-              <w:top w:val="single" w:sz="4" w:space="0" w:color="000000"/>
-              <w:left w:val="single" w:sz="4" w:space="0" w:color="000000"/>
-              <w:bottom w:val="single" w:sz="4" w:space="0" w:color="000000"/>
-              <w:right w:val="single" w:sz="4" w:space="0" w:color="000000"/>
-            </w:tcBorders>
-            <w:vAlign w:val="center"/>
-            <w:hideMark/>
-          </w:tcPr>
-          <w:p>
-            <w:pPr>
-              <w:snapToGrid w:val="0"/>
-              <w:spacing w:line="300" w:lineRule="auto"/>
-              <w:jc w:val="center"/>
-              <w:rPr>
-                <w:rFonts w:ascii="Times New Roman"/>
-                <w:snapToGrid/>
-                <w:color w:val="000000"/>
-                <w:sz w:val="21"/>
-                <w:szCs w:val="21"/>
-              </w:rPr>
-            </w:pPr>
-            <w:r>
-              <w:rPr>
-                <w:rFonts w:ascii="Times New Roman"/>
-                <w:snapToGrid/>
-                <w:color w:val="000000"/>
-                <w:sz w:val="21"/>
-                <w:szCs w:val="21"/>
-              </w:rPr>
-              <w:t>…</w:t>
-            </w:r>
-          </w:p>
-        </w:tc>
-        <w:tc>
-          <w:tcPr>
-            <w:tcW w:w="709" w:type="dxa"/>
-            <w:tcBorders>
-              <w:top w:val="single" w:sz="4" w:space="0" w:color="000000"/>
-              <w:left w:val="single" w:sz="4" w:space="0" w:color="000000"/>
-              <w:bottom w:val="single" w:sz="4" w:space="0" w:color="000000"/>
-              <w:right w:val="single" w:sz="4" w:space="0" w:color="000000"/>
-            </w:tcBorders>
-            <w:vAlign w:val="center"/>
-          </w:tcPr>
-          <w:p>
-            <w:pPr>
-              <w:snapToGrid w:val="0"/>
-              <w:spacing w:line="300" w:lineRule="auto"/>
-              <w:jc w:val="center"/>
-              <w:rPr>
-                <w:rFonts w:ascii="Times New Roman"/>
-                <w:snapToGrid/>
-                <w:color w:val="000000"/>
-                <w:sz w:val="21"/>
-                <w:szCs w:val="21"/>
-              </w:rPr>
-            </w:pPr>
-          </w:p>
-        </w:tc>
-        <w:tc>
-          <w:tcPr>
-            <w:tcW w:w="709" w:type="dxa"/>
-            <w:tcBorders>
-              <w:top w:val="single" w:sz="4" w:space="0" w:color="000000"/>
-              <w:left w:val="single" w:sz="4" w:space="0" w:color="000000"/>
-              <w:bottom w:val="single" w:sz="4" w:space="0" w:color="000000"/>
-              <w:right w:val="single" w:sz="4" w:space="0" w:color="000000"/>
-            </w:tcBorders>
-          </w:tcPr>
-          <w:p>
-            <w:pPr>
-              <w:widowControl/>
-              <w:snapToGrid w:val="0"/>
-              <w:spacing w:line="300" w:lineRule="auto"/>
-              <w:jc w:val="center"/>
-              <w:rPr>
-                <w:rFonts w:ascii="Times New Roman"/>
-                <w:snapToGrid/>
-                <w:color w:val="000000"/>
-                <w:sz w:val="21"/>
-                <w:szCs w:val="21"/>
-              </w:rPr>
-            </w:pPr>
-          </w:p>
-        </w:tc>
-        <w:tc>
-          <w:tcPr>
-            <w:tcW w:w="1129" w:type="dxa"/>
-            <w:tcBorders>
-              <w:top w:val="single" w:sz="4" w:space="0" w:color="000000"/>
-              <w:left w:val="single" w:sz="4" w:space="0" w:color="000000"/>
-              <w:bottom w:val="single" w:sz="4" w:space="0" w:color="000000"/>
-              <w:right w:val="single" w:sz="4" w:space="0" w:color="000000"/>
-            </w:tcBorders>
-          </w:tcPr>
-          <w:p>
-            <w:pPr>
-              <w:widowControl/>
-              <w:snapToGrid w:val="0"/>
-              <w:spacing w:line="300" w:lineRule="auto"/>
-              <w:jc w:val="center"/>
-              <w:rPr>
-                <w:rFonts w:ascii="Times New Roman"/>
-                <w:snapToGrid/>
-                <w:color w:val="000000"/>
-                <w:sz w:val="21"/>
-                <w:szCs w:val="21"/>
-              </w:rPr>
-            </w:pPr>
-            <w:r>
-              <w:rPr>
-                <w:rFonts w:ascii="Times New Roman"/>
-                <w:snapToGrid/>
-                <w:color w:val="000000"/>
-                <w:sz w:val="21"/>
-                <w:szCs w:val="21"/>
-              </w:rPr>
-              <w:t>…</w:t>
-            </w:r>
-          </w:p>
-        </w:tc>
-        <w:tc>
-          <w:tcPr>
-            <w:tcW w:w="1418" w:type="dxa"/>
-            <w:tcBorders>
-              <w:top w:val="single" w:sz="4" w:space="0" w:color="000000"/>
-              <w:left w:val="single" w:sz="4" w:space="0" w:color="000000"/>
-              <w:bottom w:val="single" w:sz="4" w:space="0" w:color="000000"/>
-              <w:right w:val="single" w:sz="4" w:space="0" w:color="000000"/>
-            </w:tcBorders>
-          </w:tcPr>
-          <w:p>
-            <w:pPr>
-              <w:widowControl/>
-              <w:snapToGrid w:val="0"/>
-              <w:spacing w:line="300" w:lineRule="auto"/>
-              <w:jc w:val="center"/>
-              <w:rPr>
-                <w:rFonts w:ascii="Times New Roman"/>
-                <w:snapToGrid/>
-                <w:color w:val="000000"/>
-                <w:sz w:val="21"/>
-                <w:szCs w:val="21"/>
-              </w:rPr>
-            </w:pPr>
-          </w:p>
-        </w:tc>
-        <w:tc>
-          <w:tcPr>
-            <w:tcW w:w="4408" w:type="dxa"/>
-            <w:tcBorders>
-              <w:top w:val="single" w:sz="4" w:space="0" w:color="000000"/>
-              <w:left w:val="single" w:sz="4" w:space="0" w:color="000000"/>
-              <w:bottom w:val="single" w:sz="4" w:space="0" w:color="000000"/>
-              <w:right w:val="single" w:sz="4" w:space="0" w:color="000000"/>
-            </w:tcBorders>
-          </w:tcPr>
-          <w:p>
-            <w:pPr>
-              <w:widowControl/>
-              <w:tabs>
-                <w:tab w:val="left" w:pos="916"/>
-                <w:tab w:val="left" w:pos="1832"/>
-                <w:tab w:val="left" w:pos="2748"/>
-                <w:tab w:val="left" w:pos="3664"/>
-                <w:tab w:val="left" w:pos="4580"/>
-                <w:tab w:val="left" w:pos="5496"/>
-                <w:tab w:val="left" w:pos="6412"/>
-                <w:tab w:val="left" w:pos="7328"/>
-                <w:tab w:val="left" w:pos="8244"/>
-                <w:tab w:val="left" w:pos="9160"/>
-                <w:tab w:val="left" w:pos="10076"/>
-                <w:tab w:val="left" w:pos="10992"/>
-                <w:tab w:val="left" w:pos="11908"/>
-                <w:tab w:val="left" w:pos="12824"/>
-                <w:tab w:val="left" w:pos="13740"/>
-                <w:tab w:val="left" w:pos="14656"/>
-              </w:tabs>
-              <w:spacing w:line="300" w:lineRule="auto"/>
-              <w:jc w:val="center"/>
-              <w:rPr>
-                <w:rFonts w:ascii="Times New Roman"/>
-                <w:color w:val="000000"/>
-                <w:sz w:val="21"/>
-                <w:szCs w:val="21"/>
-              </w:rPr>
-            </w:pPr>
-          </w:p>
-        </w:tc>
-        <w:tc>
-          <w:tcPr>
-            <w:tcW w:w="978" w:type="dxa"/>
-            <w:tcBorders>
-              <w:top w:val="single" w:sz="4" w:space="0" w:color="000000"/>
-              <w:left w:val="single" w:sz="4" w:space="0" w:color="000000"/>
-              <w:bottom w:val="single" w:sz="4" w:space="0" w:color="000000"/>
-              <w:right w:val="single" w:sz="4" w:space="0" w:color="000000"/>
-            </w:tcBorders>
-          </w:tcPr>
-          <w:p>
-            <w:pPr>
-              <w:widowControl/>
-              <w:tabs>
-                <w:tab w:val="left" w:pos="916"/>
-                <w:tab w:val="left" w:pos="1832"/>
-                <w:tab w:val="left" w:pos="2748"/>
-                <w:tab w:val="left" w:pos="3664"/>
-                <w:tab w:val="left" w:pos="4580"/>
-                <w:tab w:val="left" w:pos="5496"/>
-                <w:tab w:val="left" w:pos="6412"/>
-                <w:tab w:val="left" w:pos="7328"/>
-                <w:tab w:val="left" w:pos="8244"/>
-                <w:tab w:val="left" w:pos="9160"/>
-                <w:tab w:val="left" w:pos="10076"/>
-                <w:tab w:val="left" w:pos="10992"/>
-                <w:tab w:val="left" w:pos="11908"/>
-                <w:tab w:val="left" w:pos="12824"/>
-                <w:tab w:val="left" w:pos="13740"/>
-                <w:tab w:val="left" w:pos="14656"/>
-              </w:tabs>
-              <w:spacing w:line="300" w:lineRule="auto"/>
-              <w:jc w:val="center"/>
-              <w:rPr>
-                <w:rFonts w:ascii="Times New Roman"/>
-                <w:color w:val="000000"/>
-                <w:sz w:val="21"/>
-                <w:szCs w:val="21"/>
-              </w:rPr>
-            </w:pPr>
-          </w:p>
-        </w:tc>
-      </w:tr>
-      <w:tr>
-        <w:trPr>
-          <w:jc w:val="center"/>
-        </w:trPr>
-        <w:tc>
-          <w:tcPr>
-            <w:tcW w:w="425" w:type="dxa"/>
-            <w:tcBorders>
-              <w:top w:val="single" w:sz="4" w:space="0" w:color="000000"/>
-              <w:left w:val="single" w:sz="4" w:space="0" w:color="000000"/>
-              <w:bottom w:val="single" w:sz="4" w:space="0" w:color="000000"/>
-              <w:right w:val="single" w:sz="4" w:space="0" w:color="000000"/>
-            </w:tcBorders>
-            <w:vAlign w:val="center"/>
-          </w:tcPr>
-          <w:p>
-            <w:pPr>
-              <w:snapToGrid w:val="0"/>
-              <w:spacing w:line="300" w:lineRule="auto"/>
-              <w:jc w:val="center"/>
-              <w:rPr>
-                <w:rFonts w:ascii="Times New Roman"/>
-                <w:snapToGrid/>
-                <w:color w:val="000000"/>
-                <w:sz w:val="21"/>
-                <w:szCs w:val="21"/>
-              </w:rPr>
-            </w:pPr>
-            <w:r>
-              <w:rPr>
-                <w:rFonts w:ascii="Times New Roman" w:hint="eastAsia"/>
-                <w:snapToGrid/>
-                <w:color w:val="000000"/>
-                <w:sz w:val="21"/>
-                <w:szCs w:val="21"/>
-              </w:rPr>
-              <w:t>n</w:t>
-            </w:r>
-          </w:p>
-        </w:tc>
-        <w:tc>
-          <w:tcPr>
-            <w:tcW w:w="709" w:type="dxa"/>
-            <w:tcBorders>
-              <w:top w:val="single" w:sz="4" w:space="0" w:color="000000"/>
-              <w:left w:val="single" w:sz="4" w:space="0" w:color="000000"/>
-              <w:bottom w:val="single" w:sz="4" w:space="0" w:color="000000"/>
-              <w:right w:val="single" w:sz="4" w:space="0" w:color="000000"/>
-            </w:tcBorders>
-            <w:vAlign w:val="center"/>
-          </w:tcPr>
-          <w:p>
-            <w:pPr>
-              <w:snapToGrid w:val="0"/>
-              <w:spacing w:line="300" w:lineRule="auto"/>
-              <w:jc w:val="center"/>
-              <w:rPr>
-                <w:rFonts w:ascii="Times New Roman"/>
-                <w:snapToGrid/>
-                <w:color w:val="000000"/>
-                <w:sz w:val="21"/>
-                <w:szCs w:val="21"/>
-              </w:rPr>
-            </w:pPr>
-          </w:p>
-        </w:tc>
-        <w:tc>
-          <w:tcPr>
-            <w:tcW w:w="709" w:type="dxa"/>
-            <w:tcBorders>
-              <w:top w:val="single" w:sz="4" w:space="0" w:color="000000"/>
-              <w:left w:val="single" w:sz="4" w:space="0" w:color="000000"/>
-              <w:bottom w:val="single" w:sz="4" w:space="0" w:color="000000"/>
-              <w:right w:val="single" w:sz="4" w:space="0" w:color="000000"/>
-            </w:tcBorders>
-          </w:tcPr>
-          <w:p>
-            <w:pPr>
-              <w:widowControl/>
-              <w:snapToGrid w:val="0"/>
-              <w:spacing w:line="300" w:lineRule="auto"/>
-              <w:jc w:val="center"/>
-              <w:rPr>
-                <w:rFonts w:ascii="Times New Roman"/>
-                <w:snapToGrid/>
-                <w:color w:val="000000"/>
-                <w:sz w:val="21"/>
-                <w:szCs w:val="21"/>
-              </w:rPr>
-            </w:pPr>
-          </w:p>
-        </w:tc>
-        <w:tc>
-          <w:tcPr>
-            <w:tcW w:w="1129" w:type="dxa"/>
-            <w:tcBorders>
-              <w:top w:val="single" w:sz="4" w:space="0" w:color="000000"/>
-              <w:left w:val="single" w:sz="4" w:space="0" w:color="000000"/>
-              <w:bottom w:val="single" w:sz="4" w:space="0" w:color="000000"/>
-              <w:right w:val="single" w:sz="4" w:space="0" w:color="000000"/>
-            </w:tcBorders>
-          </w:tcPr>
-          <w:p>
-            <w:pPr>
-              <w:widowControl/>
-              <w:snapToGrid w:val="0"/>
-              <w:spacing w:line="300" w:lineRule="auto"/>
-              <w:jc w:val="center"/>
-              <w:rPr>
-                <w:rFonts w:ascii="Times New Roman"/>
-                <w:snapToGrid/>
-                <w:color w:val="000000"/>
-                <w:sz w:val="21"/>
-                <w:szCs w:val="21"/>
-              </w:rPr>
-            </w:pPr>
-            <w:r>
-              <w:rPr>
-                <w:rFonts w:ascii="Times New Roman"/>
-                <w:snapToGrid/>
-                <w:color w:val="000000"/>
-                <w:sz w:val="21"/>
-                <w:szCs w:val="21"/>
-              </w:rPr>
-              <w:t>可靠性</w:t>
-            </w:r>
-          </w:p>
-        </w:tc>
-        <w:tc>
-          <w:tcPr>
-            <w:tcW w:w="1418" w:type="dxa"/>
-            <w:tcBorders>
-              <w:top w:val="single" w:sz="4" w:space="0" w:color="000000"/>
-              <w:left w:val="single" w:sz="4" w:space="0" w:color="000000"/>
-              <w:bottom w:val="single" w:sz="4" w:space="0" w:color="000000"/>
-              <w:right w:val="single" w:sz="4" w:space="0" w:color="000000"/>
-            </w:tcBorders>
-          </w:tcPr>
-          <w:p>
-            <w:pPr>
-              <w:widowControl/>
-              <w:snapToGrid w:val="0"/>
-              <w:spacing w:line="300" w:lineRule="auto"/>
-              <w:jc w:val="center"/>
-              <w:rPr>
-                <w:rFonts w:ascii="Times New Roman"/>
-                <w:snapToGrid/>
-                <w:color w:val="000000"/>
-                <w:sz w:val="21"/>
-                <w:szCs w:val="21"/>
-              </w:rPr>
-            </w:pPr>
-          </w:p>
-        </w:tc>
-        <w:tc>
-          <w:tcPr>
-            <w:tcW w:w="4408" w:type="dxa"/>
-            <w:tcBorders>
-              <w:top w:val="single" w:sz="4" w:space="0" w:color="000000"/>
-              <w:left w:val="single" w:sz="4" w:space="0" w:color="000000"/>
-              <w:bottom w:val="single" w:sz="4" w:space="0" w:color="000000"/>
-              <w:right w:val="single" w:sz="4" w:space="0" w:color="000000"/>
-            </w:tcBorders>
-          </w:tcPr>
-          <w:p>
-            <w:pPr>
-              <w:widowControl/>
-              <w:tabs>
-                <w:tab w:val="left" w:pos="916"/>
-                <w:tab w:val="left" w:pos="1832"/>
-                <w:tab w:val="left" w:pos="2748"/>
-                <w:tab w:val="left" w:pos="3664"/>
-                <w:tab w:val="left" w:pos="4580"/>
-                <w:tab w:val="left" w:pos="5496"/>
-                <w:tab w:val="left" w:pos="6412"/>
-                <w:tab w:val="left" w:pos="7328"/>
-                <w:tab w:val="left" w:pos="8244"/>
-                <w:tab w:val="left" w:pos="9160"/>
-                <w:tab w:val="left" w:pos="10076"/>
-                <w:tab w:val="left" w:pos="10992"/>
-                <w:tab w:val="left" w:pos="11908"/>
-                <w:tab w:val="left" w:pos="12824"/>
-                <w:tab w:val="left" w:pos="13740"/>
-                <w:tab w:val="left" w:pos="14656"/>
-              </w:tabs>
-              <w:spacing w:line="300" w:lineRule="auto"/>
-              <w:jc w:val="center"/>
-              <w:rPr>
-                <w:rFonts w:ascii="Times New Roman"/>
-                <w:color w:val="000000"/>
-                <w:sz w:val="21"/>
-                <w:szCs w:val="21"/>
-              </w:rPr>
-            </w:pPr>
-          </w:p>
-        </w:tc>
-        <w:tc>
-          <w:tcPr>
-            <w:tcW w:w="978" w:type="dxa"/>
-            <w:tcBorders>
-              <w:top w:val="single" w:sz="4" w:space="0" w:color="000000"/>
-              <w:left w:val="single" w:sz="4" w:space="0" w:color="000000"/>
-              <w:bottom w:val="single" w:sz="4" w:space="0" w:color="000000"/>
-              <w:right w:val="single" w:sz="4" w:space="0" w:color="000000"/>
-            </w:tcBorders>
-          </w:tcPr>
-          <w:p>
-            <w:pPr>
-              <w:widowControl/>
-              <w:tabs>
-                <w:tab w:val="left" w:pos="916"/>
-                <w:tab w:val="left" w:pos="1832"/>
-                <w:tab w:val="left" w:pos="2748"/>
-                <w:tab w:val="left" w:pos="3664"/>
-                <w:tab w:val="left" w:pos="4580"/>
-                <w:tab w:val="left" w:pos="5496"/>
-                <w:tab w:val="left" w:pos="6412"/>
-                <w:tab w:val="left" w:pos="7328"/>
-                <w:tab w:val="left" w:pos="8244"/>
-                <w:tab w:val="left" w:pos="9160"/>
-                <w:tab w:val="left" w:pos="10076"/>
-                <w:tab w:val="left" w:pos="10992"/>
-                <w:tab w:val="left" w:pos="11908"/>
-                <w:tab w:val="left" w:pos="12824"/>
-                <w:tab w:val="left" w:pos="13740"/>
-                <w:tab w:val="left" w:pos="14656"/>
-              </w:tabs>
-              <w:spacing w:line="300" w:lineRule="auto"/>
-              <w:jc w:val="center"/>
-              <w:rPr>
-                <w:rFonts w:ascii="Times New Roman"/>
-                <w:color w:val="000000"/>
-                <w:sz w:val="21"/>
-                <w:szCs w:val="21"/>
-              </w:rPr>
-            </w:pPr>
-          </w:p>
-        </w:tc>
-      </w:tr>
-    </w:tbl>
-    <w:p>
-      <w:pPr>
-        <w:widowControl/>
-        <w:snapToGrid w:val="0"/>
-        <w:spacing w:line="300" w:lineRule="auto"/>
-        <w:ind w:firstLineChars="200" w:firstLine="480"/>
-        <w:rPr>
-          <w:rFonts w:ascii="Times New Roman"/>
-          <w:snapToGrid/>
-          <w:sz w:val="24"/>
-          <w:szCs w:val="21"/>
-        </w:rPr>
-      </w:pPr>
-    </w:p>
-    <w:p>
-      <w:pPr>
-        <w:spacing w:after="120"/>
-        <w:ind w:left="720"/>
-        <w:rPr>
-          <w:rFonts w:ascii="Times New Roman"/>
+        <w:rPr>
+          <w:rFonts w:ascii="Times New Roman" w:hint="eastAsia"/>
           <w:i/>
           <w:snapToGrid/>
           <w:color w:val="0000FF"/>
@@ -9940,34 +8478,22 @@
           <w:rFonts w:ascii="Times New Roman" w:hint="eastAsia"/>
           <w:snapToGrid/>
         </w:rPr>
-        <w:t>或者手动点击前端界面的方式进行测试。这样的方式没有办法保证覆盖率且无法定量地控制覆盖率，而且如果发生了错误，需要手动去后台去寻找。</w:t>
-      </w:r>
-      <w:r>
-        <w:rPr>
-          <w:rFonts w:ascii="Times New Roman" w:hint="eastAsia"/>
-          <w:snapToGrid/>
-        </w:rPr>
-        <w:t>在今后的测试中，对前端、后端部分单独的测试应该多使用自动花测试工具，涉及到前后端交互的部分再使用人工测试。</w:t>
+        <w:t>或者手动点击前端界面的方式进行测试。这样的方式没有办法保证覆盖率且无法定量地控制覆盖率，而且如果发生了错误，需要手动去后台去寻找。在今后的测试中，对前端、后端部分单独的测试应该多使用自动花测试工具，涉及到前后端交互的部分再使用人工测试。</w:t>
       </w:r>
     </w:p>
     <w:p>
       <w:pPr>
         <w:ind w:left="360"/>
-        <w:rPr>
-          <w:rFonts w:hint="eastAsia"/>
-        </w:rPr>
       </w:pPr>
     </w:p>
     <w:p>
       <w:pPr>
         <w:ind w:left="360"/>
         <w:rPr>
-          <w:rFonts w:ascii="Times New Roman" w:hint="eastAsia"/>
-          <w:snapToGrid/>
-        </w:rPr>
-      </w:pPr>
-      <w:bookmarkStart w:id="15" w:name="_GoBack"/>
-      <w:bookmarkEnd w:id="15"/>
+          <w:rFonts w:ascii="Times New Roman"/>
+          <w:snapToGrid/>
+        </w:rPr>
+      </w:pPr>
     </w:p>
     <w:sectPr>
       <w:headerReference w:type="default" r:id="rId8"/>

</xml_diff>